<commit_message>
revise readme.md mistake word
</commit_message>
<xml_diff>
--- a/group_34/group_34.docx
+++ b/group_34/group_34.docx
@@ -765,7 +765,7 @@
         <w:pStyle w:val="Web"/>
         <w:spacing w:before="0" w:beforeAutospacing="0" w:after="0" w:afterAutospacing="0"/>
         <w:rPr>
-          <w:rFonts w:ascii="微軟正黑體" w:eastAsia="微軟正黑體" w:hAnsi="微軟正黑體" w:hint="eastAsia"/>
+          <w:rFonts w:ascii="微軟正黑體" w:eastAsia="微軟正黑體" w:hAnsi="微軟正黑體"/>
           <w:sz w:val="28"/>
         </w:rPr>
       </w:pPr>
@@ -789,247 +789,570 @@
           <w:rFonts w:ascii="微軟正黑體" w:eastAsia="微軟正黑體" w:hAnsi="微軟正黑體" w:hint="eastAsia"/>
           <w:sz w:val="28"/>
         </w:rPr>
-        <w:t>：就只是</w:t>
-      </w:r>
+        <w:t>：就只是控制</w:t>
+      </w:r>
+      <w:proofErr w:type="spellStart"/>
+      <w:r>
+        <w:rPr>
+          <w:rFonts w:ascii="微軟正黑體" w:eastAsia="微軟正黑體" w:hAnsi="微軟正黑體" w:hint="eastAsia"/>
+          <w:sz w:val="28"/>
+        </w:rPr>
+        <w:t>xy</w:t>
+      </w:r>
+      <w:proofErr w:type="spellEnd"/>
+      <w:r>
+        <w:rPr>
+          <w:rFonts w:ascii="微軟正黑體" w:eastAsia="微軟正黑體" w:hAnsi="微軟正黑體" w:hint="eastAsia"/>
+          <w:sz w:val="28"/>
+        </w:rPr>
+        <w:t>座標和大小而已</w:t>
+      </w:r>
+    </w:p>
+    <w:p>
+      <w:pPr>
+        <w:pStyle w:val="Web"/>
+        <w:spacing w:before="0" w:beforeAutospacing="0" w:after="0" w:afterAutospacing="0"/>
+        <w:rPr>
+          <w:rFonts w:ascii="微軟正黑體" w:eastAsia="微軟正黑體" w:hAnsi="微軟正黑體"/>
+          <w:sz w:val="28"/>
+        </w:rPr>
+      </w:pPr>
+      <w:r>
+        <w:rPr>
+          <w:rFonts w:ascii="微軟正黑體" w:eastAsia="微軟正黑體" w:hAnsi="微軟正黑體"/>
+          <w:sz w:val="28"/>
+        </w:rPr>
+        <w:tab/>
+      </w:r>
+      <w:r>
+        <w:rPr>
+          <w:rFonts w:ascii="微軟正黑體" w:eastAsia="微軟正黑體" w:hAnsi="微軟正黑體" w:hint="eastAsia"/>
+          <w:color w:val="ED7D31" w:themeColor="accent2"/>
+          <w:sz w:val="28"/>
+        </w:rPr>
+        <w:t>讀取文字檔</w:t>
+      </w:r>
+      <w:r>
+        <w:rPr>
+          <w:rFonts w:ascii="微軟正黑體" w:eastAsia="微軟正黑體" w:hAnsi="微軟正黑體" w:hint="eastAsia"/>
+          <w:sz w:val="28"/>
+        </w:rPr>
+        <w:t>：讀取txt檔案，一次讀取一行</w:t>
+      </w:r>
+    </w:p>
+    <w:p>
+      <w:pPr>
+        <w:pStyle w:val="Web"/>
+        <w:spacing w:before="0" w:beforeAutospacing="0" w:after="0" w:afterAutospacing="0"/>
+        <w:rPr>
+          <w:rFonts w:ascii="微軟正黑體" w:eastAsia="微軟正黑體" w:hAnsi="微軟正黑體"/>
+          <w:sz w:val="28"/>
+        </w:rPr>
+      </w:pPr>
+      <w:r>
+        <w:rPr>
+          <w:rFonts w:ascii="微軟正黑體" w:eastAsia="微軟正黑體" w:hAnsi="微軟正黑體"/>
+          <w:sz w:val="28"/>
+        </w:rPr>
+        <w:tab/>
+      </w:r>
+      <w:r>
+        <w:rPr>
+          <w:rFonts w:ascii="微軟正黑體" w:eastAsia="微軟正黑體" w:hAnsi="微軟正黑體" w:hint="eastAsia"/>
+          <w:color w:val="ED7D31" w:themeColor="accent2"/>
+          <w:sz w:val="28"/>
+        </w:rPr>
+        <w:t>顯示文字</w:t>
+      </w:r>
+      <w:r>
+        <w:rPr>
+          <w:rFonts w:ascii="微軟正黑體" w:eastAsia="微軟正黑體" w:hAnsi="微軟正黑體" w:hint="eastAsia"/>
+          <w:sz w:val="28"/>
+        </w:rPr>
+        <w:t>：設定好要輸出的字數，將讀入的字串輸出</w:t>
+      </w:r>
+    </w:p>
+    <w:p>
+      <w:pPr>
+        <w:pStyle w:val="Web"/>
+        <w:spacing w:before="0" w:beforeAutospacing="0" w:after="0" w:afterAutospacing="0"/>
+        <w:ind w:left="480"/>
+        <w:rPr>
+          <w:rFonts w:ascii="微軟正黑體" w:eastAsia="微軟正黑體" w:hAnsi="微軟正黑體"/>
+          <w:sz w:val="28"/>
+        </w:rPr>
+      </w:pPr>
+      <w:r>
+        <w:rPr>
+          <w:rFonts w:ascii="微軟正黑體" w:eastAsia="微軟正黑體" w:hAnsi="微軟正黑體" w:hint="eastAsia"/>
+          <w:color w:val="ED7D31" w:themeColor="accent2"/>
+          <w:sz w:val="28"/>
+        </w:rPr>
+        <w:t>使用者輸入</w:t>
+      </w:r>
+      <w:r>
+        <w:rPr>
+          <w:rFonts w:ascii="微軟正黑體" w:eastAsia="微軟正黑體" w:hAnsi="微軟正黑體" w:hint="eastAsia"/>
+          <w:sz w:val="28"/>
+        </w:rPr>
+        <w:t xml:space="preserve">：透過Win32 </w:t>
+      </w:r>
+      <w:proofErr w:type="spellStart"/>
+      <w:r>
+        <w:rPr>
+          <w:rFonts w:ascii="微軟正黑體" w:eastAsia="微軟正黑體" w:hAnsi="微軟正黑體" w:hint="eastAsia"/>
+          <w:sz w:val="28"/>
+        </w:rPr>
+        <w:t>api</w:t>
+      </w:r>
+      <w:proofErr w:type="spellEnd"/>
+      <w:r>
+        <w:rPr>
+          <w:rFonts w:ascii="微軟正黑體" w:eastAsia="微軟正黑體" w:hAnsi="微軟正黑體" w:hint="eastAsia"/>
+          <w:sz w:val="28"/>
+        </w:rPr>
+        <w:t>提供的message方式，達成event應用，使用者按下鍵盤便會傳入一個message，執行function。</w:t>
+      </w:r>
+    </w:p>
+    <w:p>
+      <w:pPr>
+        <w:pStyle w:val="Web"/>
+        <w:spacing w:before="0" w:beforeAutospacing="0" w:after="0" w:afterAutospacing="0"/>
+        <w:ind w:left="480"/>
+        <w:rPr>
+          <w:rFonts w:ascii="微軟正黑體" w:eastAsia="微軟正黑體" w:hAnsi="微軟正黑體"/>
+          <w:sz w:val="28"/>
+        </w:rPr>
+      </w:pPr>
+      <w:r>
+        <w:rPr>
+          <w:rFonts w:ascii="微軟正黑體" w:eastAsia="微軟正黑體" w:hAnsi="微軟正黑體" w:hint="eastAsia"/>
+          <w:color w:val="ED7D31" w:themeColor="accent2"/>
+          <w:sz w:val="28"/>
+        </w:rPr>
+        <w:t>劇情分岔</w:t>
+      </w:r>
+      <w:r>
+        <w:rPr>
+          <w:rFonts w:ascii="微軟正黑體" w:eastAsia="微軟正黑體" w:hAnsi="微軟正黑體" w:hint="eastAsia"/>
+          <w:sz w:val="28"/>
+        </w:rPr>
+        <w:t>：偵測使用者輸入後，跳到不同的文字</w:t>
+      </w:r>
+      <w:proofErr w:type="gramStart"/>
+      <w:r>
+        <w:rPr>
+          <w:rFonts w:ascii="微軟正黑體" w:eastAsia="微軟正黑體" w:hAnsi="微軟正黑體" w:hint="eastAsia"/>
+          <w:sz w:val="28"/>
+        </w:rPr>
+        <w:t>檔</w:t>
+      </w:r>
+      <w:proofErr w:type="gramEnd"/>
+      <w:r>
+        <w:rPr>
+          <w:rFonts w:ascii="微軟正黑體" w:eastAsia="微軟正黑體" w:hAnsi="微軟正黑體" w:hint="eastAsia"/>
+          <w:sz w:val="28"/>
+        </w:rPr>
+        <w:t>位置</w:t>
+      </w:r>
+    </w:p>
+    <w:p>
+      <w:pPr>
+        <w:pStyle w:val="Web"/>
+        <w:spacing w:before="0" w:beforeAutospacing="0" w:after="0" w:afterAutospacing="0"/>
+        <w:ind w:left="480"/>
+        <w:rPr>
+          <w:rFonts w:ascii="微軟正黑體" w:eastAsia="微軟正黑體" w:hAnsi="微軟正黑體"/>
+          <w:sz w:val="28"/>
+        </w:rPr>
+      </w:pPr>
+      <w:r>
+        <w:rPr>
+          <w:rFonts w:ascii="微軟正黑體" w:eastAsia="微軟正黑體" w:hAnsi="微軟正黑體" w:hint="eastAsia"/>
+          <w:color w:val="ED7D31" w:themeColor="accent2"/>
+          <w:sz w:val="28"/>
+        </w:rPr>
+        <w:t>打字機特效</w:t>
+      </w:r>
+      <w:r>
+        <w:rPr>
+          <w:rFonts w:ascii="微軟正黑體" w:eastAsia="微軟正黑體" w:hAnsi="微軟正黑體" w:hint="eastAsia"/>
+          <w:sz w:val="28"/>
+        </w:rPr>
+        <w:t>：</w:t>
+      </w:r>
+      <w:r>
+        <w:rPr>
+          <w:rFonts w:ascii="微軟正黑體" w:eastAsia="微軟正黑體" w:hAnsi="微軟正黑體" w:hint="eastAsia"/>
+          <w:sz w:val="28"/>
+        </w:rPr>
+        <w:t>利用</w:t>
+      </w:r>
+      <w:proofErr w:type="spellStart"/>
+      <w:r>
+        <w:rPr>
+          <w:rFonts w:ascii="微軟正黑體" w:eastAsia="微軟正黑體" w:hAnsi="微軟正黑體" w:hint="eastAsia"/>
+          <w:sz w:val="28"/>
+        </w:rPr>
+        <w:t>setTimer</w:t>
+      </w:r>
+      <w:proofErr w:type="spellEnd"/>
+      <w:r>
+        <w:rPr>
+          <w:rFonts w:ascii="微軟正黑體" w:eastAsia="微軟正黑體" w:hAnsi="微軟正黑體" w:hint="eastAsia"/>
+          <w:sz w:val="28"/>
+        </w:rPr>
+        <w:t xml:space="preserve"> function每10毫秒輸出一次，第一次輸出一個字，第二次輸出兩個字，以此類推。</w:t>
+      </w:r>
+    </w:p>
+    <w:p>
+      <w:pPr>
+        <w:pStyle w:val="Web"/>
+        <w:spacing w:before="0" w:beforeAutospacing="0" w:after="0" w:afterAutospacing="0"/>
+        <w:rPr>
+          <w:rFonts w:ascii="微軟正黑體" w:eastAsia="微軟正黑體" w:hAnsi="微軟正黑體"/>
+          <w:sz w:val="28"/>
+        </w:rPr>
+      </w:pPr>
+      <w:r>
+        <w:rPr>
+          <w:rFonts w:ascii="微軟正黑體" w:eastAsia="微軟正黑體" w:hAnsi="微軟正黑體"/>
+          <w:sz w:val="28"/>
+        </w:rPr>
+        <w:tab/>
+      </w:r>
+      <w:r>
+        <w:rPr>
+          <w:rFonts w:ascii="微軟正黑體" w:eastAsia="微軟正黑體" w:hAnsi="微軟正黑體"/>
+          <w:sz w:val="28"/>
+        </w:rPr>
+        <w:t> </w:t>
+      </w:r>
+    </w:p>
+    <w:p>
+      <w:pPr>
+        <w:pStyle w:val="Web"/>
+        <w:spacing w:before="0" w:beforeAutospacing="0" w:after="0" w:afterAutospacing="0"/>
+        <w:rPr>
+          <w:rFonts w:ascii="微軟正黑體" w:eastAsia="微軟正黑體" w:hAnsi="微軟正黑體"/>
+          <w:sz w:val="28"/>
+        </w:rPr>
+      </w:pPr>
+      <w:r>
+        <w:rPr>
+          <w:rFonts w:ascii="微軟正黑體" w:eastAsia="微軟正黑體" w:hAnsi="微軟正黑體" w:cs="Times New Roman"/>
+          <w:color w:val="000000"/>
+          <w:szCs w:val="22"/>
+        </w:rPr>
+        <w:t>五、工作分配：</w:t>
+      </w:r>
+    </w:p>
+    <w:p>
+      <w:pPr>
+        <w:pStyle w:val="Web"/>
+        <w:spacing w:before="0" w:beforeAutospacing="0" w:after="0" w:afterAutospacing="0"/>
+        <w:rPr>
+          <w:rFonts w:ascii="微軟正黑體" w:eastAsia="微軟正黑體" w:hAnsi="微軟正黑體"/>
+          <w:sz w:val="28"/>
+        </w:rPr>
+      </w:pPr>
+      <w:proofErr w:type="gramStart"/>
+      <w:r>
+        <w:rPr>
+          <w:rFonts w:ascii="微軟正黑體" w:eastAsia="微軟正黑體" w:hAnsi="微軟正黑體" w:cs="Times New Roman"/>
+          <w:color w:val="000000"/>
+          <w:szCs w:val="22"/>
+        </w:rPr>
+        <w:t>戴逸任</w:t>
+      </w:r>
+      <w:proofErr w:type="gramEnd"/>
+      <w:r>
+        <w:rPr>
+          <w:rFonts w:ascii="微軟正黑體" w:eastAsia="微軟正黑體" w:hAnsi="微軟正黑體" w:cs="Times New Roman"/>
+          <w:color w:val="000000"/>
+          <w:szCs w:val="22"/>
+        </w:rPr>
+        <w:t>：素材蒐集、素材製作、字體調整、PPT製作、劇情分岔、遊戲測試</w:t>
+      </w:r>
+    </w:p>
+    <w:p>
+      <w:pPr>
+        <w:pStyle w:val="Web"/>
+        <w:spacing w:before="0" w:beforeAutospacing="0" w:after="0" w:afterAutospacing="0"/>
+        <w:rPr>
+          <w:rFonts w:ascii="微軟正黑體" w:eastAsia="微軟正黑體" w:hAnsi="微軟正黑體"/>
+          <w:sz w:val="28"/>
+        </w:rPr>
+      </w:pPr>
+      <w:r>
+        <w:rPr>
+          <w:rFonts w:ascii="微軟正黑體" w:eastAsia="微軟正黑體" w:hAnsi="微軟正黑體" w:cs="Times New Roman"/>
+          <w:color w:val="000000"/>
+          <w:szCs w:val="22"/>
+        </w:rPr>
+        <w:t>劉冠聲；劇情分岔、程式規劃&amp;設計、遊戲測試</w:t>
+      </w:r>
+    </w:p>
+    <w:p>
+      <w:pPr>
+        <w:pStyle w:val="Web"/>
+        <w:spacing w:before="0" w:beforeAutospacing="0" w:after="0" w:afterAutospacing="0"/>
+        <w:rPr>
+          <w:rFonts w:ascii="微軟正黑體" w:eastAsia="微軟正黑體" w:hAnsi="微軟正黑體"/>
+          <w:sz w:val="28"/>
+        </w:rPr>
+      </w:pPr>
+      <w:r>
+        <w:rPr>
+          <w:rFonts w:ascii="微軟正黑體" w:eastAsia="微軟正黑體" w:hAnsi="微軟正黑體" w:cs="Times New Roman"/>
+          <w:color w:val="000000"/>
+          <w:szCs w:val="22"/>
+        </w:rPr>
+        <w:t>蕭凱丞：製作視窗、遊戲畫面排版、使用者輸入、打字機特效、遊戲測試</w:t>
+      </w:r>
+    </w:p>
+    <w:p>
+      <w:pPr>
+        <w:pStyle w:val="Web"/>
+        <w:spacing w:before="0" w:beforeAutospacing="0" w:after="0" w:afterAutospacing="0"/>
+        <w:rPr>
+          <w:rFonts w:ascii="微軟正黑體" w:eastAsia="微軟正黑體" w:hAnsi="微軟正黑體"/>
+          <w:sz w:val="28"/>
+        </w:rPr>
+      </w:pPr>
+      <w:r>
+        <w:rPr>
+          <w:rFonts w:ascii="微軟正黑體" w:eastAsia="微軟正黑體" w:hAnsi="微軟正黑體" w:cs="Times New Roman"/>
+          <w:color w:val="000000"/>
+          <w:szCs w:val="22"/>
+        </w:rPr>
+        <w:t>廖卉馨：劇本內容、讀取&amp;顯示文字、遊戲規劃&amp;設計、遊戲測試</w:t>
+      </w:r>
+    </w:p>
+    <w:p>
+      <w:pPr>
+        <w:pStyle w:val="Web"/>
+        <w:spacing w:before="0" w:beforeAutospacing="0" w:after="0" w:afterAutospacing="0"/>
+        <w:rPr>
+          <w:rFonts w:ascii="微軟正黑體" w:eastAsia="微軟正黑體" w:hAnsi="微軟正黑體"/>
+          <w:sz w:val="28"/>
+        </w:rPr>
+      </w:pPr>
+      <w:r>
+        <w:rPr>
+          <w:rFonts w:ascii="微軟正黑體" w:eastAsia="微軟正黑體" w:hAnsi="微軟正黑體" w:cs="Arial"/>
+          <w:color w:val="000000"/>
+          <w:szCs w:val="22"/>
+        </w:rPr>
+        <w:lastRenderedPageBreak/>
+        <w:t>六、參考資料&amp;素材來源</w:t>
+      </w:r>
+      <w:r>
+        <w:rPr>
+          <w:rFonts w:ascii="微軟正黑體" w:eastAsia="微軟正黑體" w:hAnsi="微軟正黑體"/>
+          <w:sz w:val="28"/>
+        </w:rPr>
+        <w:t> </w:t>
+      </w:r>
+    </w:p>
+    <w:p>
+      <w:pPr>
+        <w:pStyle w:val="Web"/>
+        <w:spacing w:before="0" w:beforeAutospacing="0" w:after="0" w:afterAutospacing="0"/>
+        <w:rPr>
+          <w:rFonts w:ascii="微軟正黑體" w:eastAsia="微軟正黑體" w:hAnsi="微軟正黑體"/>
+          <w:sz w:val="28"/>
+        </w:rPr>
+      </w:pPr>
+      <w:r>
+        <w:rPr>
+          <w:rFonts w:ascii="微軟正黑體" w:eastAsia="微軟正黑體" w:hAnsi="微軟正黑體" w:hint="eastAsia"/>
+          <w:sz w:val="28"/>
+        </w:rPr>
+        <w:t>人物取自</w:t>
+      </w:r>
+      <w:proofErr w:type="gramStart"/>
+      <w:r>
+        <w:rPr>
+          <w:rFonts w:ascii="微軟正黑體" w:eastAsia="微軟正黑體" w:hAnsi="微軟正黑體" w:hint="eastAsia"/>
+          <w:sz w:val="28"/>
+        </w:rPr>
+        <w:t>日本手遊</w:t>
+      </w:r>
+      <w:proofErr w:type="gramEnd"/>
+      <w:r>
+        <w:rPr>
+          <w:rFonts w:ascii="微軟正黑體" w:eastAsia="微軟正黑體" w:hAnsi="微軟正黑體" w:hint="eastAsia"/>
+          <w:sz w:val="28"/>
+        </w:rPr>
+        <w:t xml:space="preserve"> </w:t>
+      </w:r>
+      <w:hyperlink r:id="rId8" w:history="1">
+        <w:r>
+          <w:rPr>
+            <w:rStyle w:val="a7"/>
+            <w:rFonts w:ascii="微軟正黑體" w:eastAsia="微軟正黑體" w:hAnsi="微軟正黑體"/>
+            <w:sz w:val="28"/>
+          </w:rPr>
+          <w:t>白猫プロジェクト</w:t>
+        </w:r>
+      </w:hyperlink>
       <w:bookmarkStart w:id="0" w:name="_GoBack"/>
       <w:bookmarkEnd w:id="0"/>
-      <w:r>
-        <w:rPr>
-          <w:rFonts w:ascii="微軟正黑體" w:eastAsia="微軟正黑體" w:hAnsi="微軟正黑體" w:hint="eastAsia"/>
-          <w:sz w:val="28"/>
-        </w:rPr>
-        <w:t>控制</w:t>
-      </w:r>
-      <w:proofErr w:type="spellStart"/>
-      <w:r>
-        <w:rPr>
-          <w:rFonts w:ascii="微軟正黑體" w:eastAsia="微軟正黑體" w:hAnsi="微軟正黑體" w:hint="eastAsia"/>
-          <w:sz w:val="28"/>
-        </w:rPr>
-        <w:t>xy</w:t>
-      </w:r>
-      <w:proofErr w:type="spellEnd"/>
-      <w:r>
-        <w:rPr>
-          <w:rFonts w:ascii="微軟正黑體" w:eastAsia="微軟正黑體" w:hAnsi="微軟正黑體" w:hint="eastAsia"/>
-          <w:sz w:val="28"/>
-        </w:rPr>
-        <w:t>座標和大小而已</w:t>
-      </w:r>
-    </w:p>
-    <w:p>
-      <w:pPr>
-        <w:pStyle w:val="Web"/>
-        <w:spacing w:before="0" w:beforeAutospacing="0" w:after="0" w:afterAutospacing="0"/>
-        <w:rPr>
-          <w:rFonts w:ascii="微軟正黑體" w:eastAsia="微軟正黑體" w:hAnsi="微軟正黑體"/>
-          <w:sz w:val="28"/>
-        </w:rPr>
-      </w:pPr>
-      <w:r>
-        <w:rPr>
-          <w:rFonts w:ascii="微軟正黑體" w:eastAsia="微軟正黑體" w:hAnsi="微軟正黑體"/>
-          <w:sz w:val="28"/>
-        </w:rPr>
-        <w:tab/>
-      </w:r>
-      <w:r>
-        <w:rPr>
-          <w:rFonts w:ascii="微軟正黑體" w:eastAsia="微軟正黑體" w:hAnsi="微軟正黑體" w:hint="eastAsia"/>
-          <w:color w:val="ED7D31" w:themeColor="accent2"/>
-          <w:sz w:val="28"/>
-        </w:rPr>
-        <w:t>讀取文字檔</w:t>
-      </w:r>
-      <w:r>
-        <w:rPr>
-          <w:rFonts w:ascii="微軟正黑體" w:eastAsia="微軟正黑體" w:hAnsi="微軟正黑體" w:hint="eastAsia"/>
-          <w:sz w:val="28"/>
-        </w:rPr>
-        <w:t>：讀取txt檔案，一次讀取一行</w:t>
-      </w:r>
-    </w:p>
-    <w:p>
-      <w:pPr>
-        <w:pStyle w:val="Web"/>
-        <w:spacing w:before="0" w:beforeAutospacing="0" w:after="0" w:afterAutospacing="0"/>
-        <w:rPr>
-          <w:rFonts w:ascii="微軟正黑體" w:eastAsia="微軟正黑體" w:hAnsi="微軟正黑體"/>
-          <w:sz w:val="28"/>
-        </w:rPr>
-      </w:pPr>
-      <w:r>
-        <w:rPr>
-          <w:rFonts w:ascii="微軟正黑體" w:eastAsia="微軟正黑體" w:hAnsi="微軟正黑體"/>
-          <w:sz w:val="28"/>
-        </w:rPr>
-        <w:tab/>
-      </w:r>
-      <w:r>
-        <w:rPr>
-          <w:rFonts w:ascii="微軟正黑體" w:eastAsia="微軟正黑體" w:hAnsi="微軟正黑體" w:hint="eastAsia"/>
-          <w:color w:val="ED7D31" w:themeColor="accent2"/>
-          <w:sz w:val="28"/>
-        </w:rPr>
-        <w:t>顯示文字</w:t>
-      </w:r>
-      <w:r>
-        <w:rPr>
-          <w:rFonts w:ascii="微軟正黑體" w:eastAsia="微軟正黑體" w:hAnsi="微軟正黑體" w:hint="eastAsia"/>
-          <w:sz w:val="28"/>
-        </w:rPr>
-        <w:t>：設定好要輸出的字數，將讀入的字串輸出</w:t>
-      </w:r>
-    </w:p>
-    <w:p>
-      <w:pPr>
-        <w:pStyle w:val="Web"/>
-        <w:spacing w:before="0" w:beforeAutospacing="0" w:after="0" w:afterAutospacing="0"/>
-        <w:ind w:left="480"/>
-        <w:rPr>
-          <w:rFonts w:ascii="微軟正黑體" w:eastAsia="微軟正黑體" w:hAnsi="微軟正黑體"/>
-          <w:sz w:val="28"/>
-        </w:rPr>
-      </w:pPr>
-      <w:r>
-        <w:rPr>
-          <w:rFonts w:ascii="微軟正黑體" w:eastAsia="微軟正黑體" w:hAnsi="微軟正黑體" w:hint="eastAsia"/>
-          <w:color w:val="ED7D31" w:themeColor="accent2"/>
-          <w:sz w:val="28"/>
-        </w:rPr>
-        <w:t>使用者輸入</w:t>
-      </w:r>
-      <w:r>
-        <w:rPr>
-          <w:rFonts w:ascii="微軟正黑體" w:eastAsia="微軟正黑體" w:hAnsi="微軟正黑體" w:hint="eastAsia"/>
-          <w:sz w:val="28"/>
-        </w:rPr>
-        <w:t xml:space="preserve">：透過Win32 </w:t>
-      </w:r>
-      <w:proofErr w:type="spellStart"/>
-      <w:r>
-        <w:rPr>
-          <w:rFonts w:ascii="微軟正黑體" w:eastAsia="微軟正黑體" w:hAnsi="微軟正黑體" w:hint="eastAsia"/>
-          <w:sz w:val="28"/>
-        </w:rPr>
-        <w:t>api</w:t>
-      </w:r>
-      <w:proofErr w:type="spellEnd"/>
-      <w:r>
-        <w:rPr>
-          <w:rFonts w:ascii="微軟正黑體" w:eastAsia="微軟正黑體" w:hAnsi="微軟正黑體" w:hint="eastAsia"/>
-          <w:sz w:val="28"/>
-        </w:rPr>
-        <w:t>提供的message方式，達成event應用，使用者按下鍵盤便會傳入一個message，執行function。</w:t>
-      </w:r>
-    </w:p>
-    <w:p>
-      <w:pPr>
-        <w:pStyle w:val="Web"/>
-        <w:spacing w:before="0" w:beforeAutospacing="0" w:after="0" w:afterAutospacing="0"/>
-        <w:ind w:left="480"/>
-        <w:rPr>
-          <w:rFonts w:ascii="微軟正黑體" w:eastAsia="微軟正黑體" w:hAnsi="微軟正黑體"/>
-          <w:sz w:val="28"/>
-        </w:rPr>
-      </w:pPr>
-      <w:r>
-        <w:rPr>
-          <w:rFonts w:ascii="微軟正黑體" w:eastAsia="微軟正黑體" w:hAnsi="微軟正黑體" w:hint="eastAsia"/>
-          <w:color w:val="ED7D31" w:themeColor="accent2"/>
-          <w:sz w:val="28"/>
-        </w:rPr>
-        <w:t>劇情分岔</w:t>
-      </w:r>
-      <w:r>
-        <w:rPr>
-          <w:rFonts w:ascii="微軟正黑體" w:eastAsia="微軟正黑體" w:hAnsi="微軟正黑體" w:hint="eastAsia"/>
-          <w:sz w:val="28"/>
-        </w:rPr>
-        <w:t>：偵測使用者輸入後，跳到不同的文字</w:t>
-      </w:r>
-      <w:proofErr w:type="gramStart"/>
-      <w:r>
-        <w:rPr>
-          <w:rFonts w:ascii="微軟正黑體" w:eastAsia="微軟正黑體" w:hAnsi="微軟正黑體" w:hint="eastAsia"/>
-          <w:sz w:val="28"/>
-        </w:rPr>
-        <w:t>檔</w:t>
-      </w:r>
-      <w:proofErr w:type="gramEnd"/>
-      <w:r>
-        <w:rPr>
-          <w:rFonts w:ascii="微軟正黑體" w:eastAsia="微軟正黑體" w:hAnsi="微軟正黑體" w:hint="eastAsia"/>
-          <w:sz w:val="28"/>
-        </w:rPr>
-        <w:t>位置</w:t>
-      </w:r>
-    </w:p>
-    <w:p>
-      <w:pPr>
-        <w:pStyle w:val="Web"/>
-        <w:spacing w:before="0" w:beforeAutospacing="0" w:after="0" w:afterAutospacing="0"/>
-        <w:ind w:left="480"/>
-        <w:rPr>
-          <w:rFonts w:ascii="微軟正黑體" w:eastAsia="微軟正黑體" w:hAnsi="微軟正黑體" w:hint="eastAsia"/>
-          <w:sz w:val="28"/>
-        </w:rPr>
-      </w:pPr>
-      <w:r>
-        <w:rPr>
-          <w:rFonts w:ascii="微軟正黑體" w:eastAsia="微軟正黑體" w:hAnsi="微軟正黑體" w:hint="eastAsia"/>
-          <w:color w:val="ED7D31" w:themeColor="accent2"/>
-          <w:sz w:val="28"/>
-        </w:rPr>
-        <w:t>打字機特效</w:t>
-      </w:r>
-      <w:r>
-        <w:rPr>
-          <w:rFonts w:ascii="微軟正黑體" w:eastAsia="微軟正黑體" w:hAnsi="微軟正黑體" w:hint="eastAsia"/>
-          <w:sz w:val="28"/>
-        </w:rPr>
-        <w:t>：</w:t>
-      </w:r>
-      <w:r>
-        <w:rPr>
-          <w:rFonts w:ascii="微軟正黑體" w:eastAsia="微軟正黑體" w:hAnsi="微軟正黑體" w:hint="eastAsia"/>
-          <w:sz w:val="28"/>
-        </w:rPr>
-        <w:t>利用</w:t>
-      </w:r>
-      <w:proofErr w:type="spellStart"/>
-      <w:r>
-        <w:rPr>
-          <w:rFonts w:ascii="微軟正黑體" w:eastAsia="微軟正黑體" w:hAnsi="微軟正黑體" w:hint="eastAsia"/>
-          <w:sz w:val="28"/>
-        </w:rPr>
-        <w:t>setTimer</w:t>
-      </w:r>
-      <w:proofErr w:type="spellEnd"/>
-      <w:r>
-        <w:rPr>
-          <w:rFonts w:ascii="微軟正黑體" w:eastAsia="微軟正黑體" w:hAnsi="微軟正黑體" w:hint="eastAsia"/>
-          <w:sz w:val="28"/>
-        </w:rPr>
-        <w:t xml:space="preserve"> function每10毫秒輸出一次，第一次輸出一個字，第二次輸出兩個字，以此類推。</w:t>
-      </w:r>
-    </w:p>
-    <w:p>
-      <w:pPr>
-        <w:pStyle w:val="Web"/>
-        <w:spacing w:before="0" w:beforeAutospacing="0" w:after="0" w:afterAutospacing="0"/>
-        <w:rPr>
-          <w:rFonts w:ascii="微軟正黑體" w:eastAsia="微軟正黑體" w:hAnsi="微軟正黑體"/>
-          <w:sz w:val="28"/>
-        </w:rPr>
-      </w:pPr>
-      <w:r>
-        <w:rPr>
-          <w:rFonts w:ascii="微軟正黑體" w:eastAsia="微軟正黑體" w:hAnsi="微軟正黑體"/>
-          <w:sz w:val="28"/>
-        </w:rPr>
-        <w:tab/>
-      </w:r>
+    </w:p>
+    <w:p>
+      <w:pPr>
+        <w:pStyle w:val="Web"/>
+        <w:spacing w:before="0" w:beforeAutospacing="0" w:after="0" w:afterAutospacing="0"/>
+        <w:rPr>
+          <w:rFonts w:ascii="微軟正黑體" w:eastAsia="微軟正黑體" w:hAnsi="微軟正黑體"/>
+          <w:sz w:val="28"/>
+        </w:rPr>
+      </w:pPr>
+      <w:r>
+        <w:rPr>
+          <w:rFonts w:ascii="微軟正黑體" w:eastAsia="微軟正黑體" w:hAnsi="微軟正黑體" w:cs="Arial"/>
+          <w:color w:val="000000"/>
+          <w:szCs w:val="22"/>
+        </w:rPr>
+        <w:t>http://winddorf.oops.jp/4bg1sc01-a.htm 宿舍(早上)</w:t>
+      </w:r>
+    </w:p>
+    <w:p>
+      <w:pPr>
+        <w:pStyle w:val="Web"/>
+        <w:spacing w:before="0" w:beforeAutospacing="0" w:after="0" w:afterAutospacing="0"/>
+        <w:rPr>
+          <w:rFonts w:ascii="微軟正黑體" w:eastAsia="微軟正黑體" w:hAnsi="微軟正黑體"/>
+          <w:sz w:val="28"/>
+        </w:rPr>
+      </w:pPr>
+      <w:r>
+        <w:rPr>
+          <w:rFonts w:ascii="微軟正黑體" w:eastAsia="微軟正黑體" w:hAnsi="微軟正黑體" w:cs="Arial"/>
+          <w:color w:val="000000"/>
+          <w:szCs w:val="22"/>
+        </w:rPr>
+        <w:t>http://winddorf.oops.jp/4bg1sc01-b.htm 宿舍(下午)</w:t>
+      </w:r>
+    </w:p>
+    <w:p>
+      <w:pPr>
+        <w:pStyle w:val="Web"/>
+        <w:spacing w:before="0" w:beforeAutospacing="0" w:after="0" w:afterAutospacing="0"/>
+        <w:rPr>
+          <w:rFonts w:ascii="微軟正黑體" w:eastAsia="微軟正黑體" w:hAnsi="微軟正黑體"/>
+          <w:sz w:val="28"/>
+        </w:rPr>
+      </w:pPr>
+      <w:r>
+        <w:rPr>
+          <w:rFonts w:ascii="微軟正黑體" w:eastAsia="微軟正黑體" w:hAnsi="微軟正黑體" w:cs="Arial"/>
+          <w:color w:val="000000"/>
+          <w:szCs w:val="22"/>
+        </w:rPr>
+        <w:t>http://winddorf.oops.jp/4bg1sc01-c.htm 宿舍(晚上)</w:t>
+      </w:r>
+    </w:p>
+    <w:p>
+      <w:pPr>
+        <w:pStyle w:val="Web"/>
+        <w:spacing w:before="0" w:beforeAutospacing="0" w:after="0" w:afterAutospacing="0"/>
+        <w:rPr>
+          <w:rFonts w:ascii="微軟正黑體" w:eastAsia="微軟正黑體" w:hAnsi="微軟正黑體"/>
+          <w:sz w:val="28"/>
+        </w:rPr>
+      </w:pPr>
+      <w:r>
+        <w:rPr>
+          <w:rFonts w:ascii="微軟正黑體" w:eastAsia="微軟正黑體" w:hAnsi="微軟正黑體" w:cs="Arial"/>
+          <w:color w:val="000000"/>
+          <w:szCs w:val="22"/>
+        </w:rPr>
+        <w:t>http://masato.ciao.jp/haikei/furemu.html 早餐店</w:t>
+      </w:r>
+    </w:p>
+    <w:p>
+      <w:pPr>
+        <w:pStyle w:val="Web"/>
+        <w:spacing w:before="0" w:beforeAutospacing="0" w:after="0" w:afterAutospacing="0"/>
+        <w:rPr>
+          <w:rFonts w:ascii="微軟正黑體" w:eastAsia="微軟正黑體" w:hAnsi="微軟正黑體"/>
+          <w:sz w:val="28"/>
+        </w:rPr>
+      </w:pPr>
+      <w:r>
+        <w:rPr>
+          <w:rFonts w:ascii="微軟正黑體" w:eastAsia="微軟正黑體" w:hAnsi="微軟正黑體" w:cs="Arial"/>
+          <w:color w:val="000000"/>
+          <w:szCs w:val="22"/>
+        </w:rPr>
+        <w:t>http://userdisk.webry.biglobe.ne.jp/012/472/52/N000/000/000/129787408406316321218_BG39a_1280.jpg(上課時)</w:t>
+      </w:r>
+    </w:p>
+    <w:p>
+      <w:pPr>
+        <w:pStyle w:val="Web"/>
+        <w:spacing w:before="0" w:beforeAutospacing="0" w:after="0" w:afterAutospacing="0"/>
+        <w:rPr>
+          <w:rFonts w:ascii="微軟正黑體" w:eastAsia="微軟正黑體" w:hAnsi="微軟正黑體"/>
+          <w:sz w:val="28"/>
+        </w:rPr>
+      </w:pPr>
+      <w:r>
+        <w:rPr>
+          <w:rFonts w:ascii="微軟正黑體" w:eastAsia="微軟正黑體" w:hAnsi="微軟正黑體" w:cs="Arial"/>
+          <w:color w:val="000000"/>
+          <w:szCs w:val="22"/>
+        </w:rPr>
+        <w:t>http://userdisk.webry.biglobe.ne.jp/012/472/52/N000/000/000/129787411898416319807_BG39b_1280.jpg 教室(下課時)</w:t>
+      </w:r>
+    </w:p>
+    <w:p>
+      <w:pPr>
+        <w:pStyle w:val="Web"/>
+        <w:spacing w:before="0" w:beforeAutospacing="0" w:after="0" w:afterAutospacing="0"/>
+        <w:rPr>
+          <w:rFonts w:ascii="微軟正黑體" w:eastAsia="微軟正黑體" w:hAnsi="微軟正黑體"/>
+          <w:sz w:val="28"/>
+        </w:rPr>
+      </w:pPr>
+      <w:r>
+        <w:rPr>
+          <w:rFonts w:ascii="微軟正黑體" w:eastAsia="微軟正黑體" w:hAnsi="微軟正黑體" w:cs="Arial"/>
+          <w:color w:val="000000"/>
+          <w:szCs w:val="22"/>
+        </w:rPr>
+        <w:t>http://userdisk.webry.biglobe.ne.jp/012/472/52/N000/000/000/129830969815916105971_BG35c_1280.jpg 保健室(晚上)</w:t>
+      </w:r>
+    </w:p>
+    <w:p>
+      <w:pPr>
+        <w:pStyle w:val="Web"/>
+        <w:spacing w:before="0" w:beforeAutospacing="0" w:after="0" w:afterAutospacing="0"/>
+        <w:rPr>
+          <w:rFonts w:ascii="微軟正黑體" w:eastAsia="微軟正黑體" w:hAnsi="微軟正黑體"/>
+          <w:sz w:val="28"/>
+        </w:rPr>
+      </w:pPr>
+      <w:r>
+        <w:rPr>
+          <w:rFonts w:ascii="微軟正黑體" w:eastAsia="微軟正黑體" w:hAnsi="微軟正黑體" w:cs="Arial"/>
+          <w:color w:val="000000"/>
+          <w:szCs w:val="22"/>
+        </w:rPr>
+        <w:t>http://masato.ciao.jp/ph/taiikukan00.jpg 籃球場</w:t>
+      </w:r>
+    </w:p>
+    <w:p>
+      <w:pPr>
+        <w:pStyle w:val="Web"/>
+        <w:spacing w:before="0" w:beforeAutospacing="0" w:after="0" w:afterAutospacing="0"/>
+        <w:rPr>
+          <w:rFonts w:ascii="微軟正黑體" w:eastAsia="微軟正黑體" w:hAnsi="微軟正黑體"/>
+          <w:sz w:val="28"/>
+        </w:rPr>
+      </w:pPr>
       <w:r>
         <w:rPr>
           <w:rFonts w:ascii="微軟正黑體" w:eastAsia="微軟正黑體" w:hAnsi="微軟正黑體"/>
@@ -1049,93 +1372,29 @@
       </w:pPr>
       <w:r>
         <w:rPr>
-          <w:rFonts w:ascii="微軟正黑體" w:eastAsia="微軟正黑體" w:hAnsi="微軟正黑體" w:cs="Times New Roman"/>
-          <w:color w:val="000000"/>
-          <w:szCs w:val="22"/>
-        </w:rPr>
-        <w:t>五、工作分配：</w:t>
-      </w:r>
-    </w:p>
-    <w:p>
-      <w:pPr>
-        <w:pStyle w:val="Web"/>
-        <w:spacing w:before="0" w:beforeAutospacing="0" w:after="0" w:afterAutospacing="0"/>
-        <w:rPr>
-          <w:rFonts w:ascii="微軟正黑體" w:eastAsia="微軟正黑體" w:hAnsi="微軟正黑體"/>
-          <w:sz w:val="28"/>
-        </w:rPr>
-      </w:pPr>
-      <w:proofErr w:type="gramStart"/>
-      <w:r>
-        <w:rPr>
-          <w:rFonts w:ascii="微軟正黑體" w:eastAsia="微軟正黑體" w:hAnsi="微軟正黑體" w:cs="Times New Roman"/>
-          <w:color w:val="000000"/>
-          <w:szCs w:val="22"/>
-        </w:rPr>
-        <w:t>戴逸任</w:t>
-      </w:r>
-      <w:proofErr w:type="gramEnd"/>
-      <w:r>
-        <w:rPr>
-          <w:rFonts w:ascii="微軟正黑體" w:eastAsia="微軟正黑體" w:hAnsi="微軟正黑體" w:cs="Times New Roman"/>
-          <w:color w:val="000000"/>
-          <w:szCs w:val="22"/>
-        </w:rPr>
-        <w:t>：素材蒐集、素材製作、字體調整、PPT製作、劇情分岔、遊戲測試</w:t>
-      </w:r>
-    </w:p>
-    <w:p>
-      <w:pPr>
-        <w:pStyle w:val="Web"/>
-        <w:spacing w:before="0" w:beforeAutospacing="0" w:after="0" w:afterAutospacing="0"/>
-        <w:rPr>
-          <w:rFonts w:ascii="微軟正黑體" w:eastAsia="微軟正黑體" w:hAnsi="微軟正黑體"/>
-          <w:sz w:val="28"/>
-        </w:rPr>
-      </w:pPr>
-      <w:r>
-        <w:rPr>
-          <w:rFonts w:ascii="微軟正黑體" w:eastAsia="微軟正黑體" w:hAnsi="微軟正黑體" w:cs="Times New Roman"/>
-          <w:color w:val="000000"/>
-          <w:szCs w:val="22"/>
-        </w:rPr>
-        <w:t>劉冠聲；劇情分岔、程式規劃&amp;設計、遊戲測試</w:t>
-      </w:r>
-    </w:p>
-    <w:p>
-      <w:pPr>
-        <w:pStyle w:val="Web"/>
-        <w:spacing w:before="0" w:beforeAutospacing="0" w:after="0" w:afterAutospacing="0"/>
-        <w:rPr>
-          <w:rFonts w:ascii="微軟正黑體" w:eastAsia="微軟正黑體" w:hAnsi="微軟正黑體"/>
-          <w:sz w:val="28"/>
-        </w:rPr>
-      </w:pPr>
-      <w:r>
-        <w:rPr>
-          <w:rFonts w:ascii="微軟正黑體" w:eastAsia="微軟正黑體" w:hAnsi="微軟正黑體" w:cs="Times New Roman"/>
-          <w:color w:val="000000"/>
-          <w:szCs w:val="22"/>
-        </w:rPr>
-        <w:t>蕭凱丞：製作視窗、遊戲畫面排版、使用者輸入、打字機特效、遊戲測試</w:t>
-      </w:r>
-    </w:p>
-    <w:p>
-      <w:pPr>
-        <w:pStyle w:val="Web"/>
-        <w:spacing w:before="0" w:beforeAutospacing="0" w:after="0" w:afterAutospacing="0"/>
-        <w:rPr>
-          <w:rFonts w:ascii="微軟正黑體" w:eastAsia="微軟正黑體" w:hAnsi="微軟正黑體"/>
-          <w:sz w:val="28"/>
-        </w:rPr>
-      </w:pPr>
-      <w:r>
-        <w:rPr>
-          <w:rFonts w:ascii="微軟正黑體" w:eastAsia="微軟正黑體" w:hAnsi="微軟正黑體" w:cs="Times New Roman"/>
-          <w:color w:val="000000"/>
-          <w:szCs w:val="22"/>
-        </w:rPr>
-        <w:t>廖卉馨：劇本內容、讀取&amp;顯示文字、遊戲規劃&amp;設計、遊戲測試</w:t>
+          <w:rFonts w:ascii="微軟正黑體" w:eastAsia="微軟正黑體" w:hAnsi="微軟正黑體" w:cs="Arial"/>
+          <w:color w:val="000000"/>
+          <w:szCs w:val="22"/>
+        </w:rPr>
+        <w:t>http://userdisk.webry.biglobe.ne.jp/012/472/52/N000/000/000/128235707683116114934_BG41c.jpg 夜市&amp;吃包子</w:t>
+      </w:r>
+    </w:p>
+    <w:p>
+      <w:pPr>
+        <w:pStyle w:val="Web"/>
+        <w:spacing w:before="0" w:beforeAutospacing="0" w:after="0" w:afterAutospacing="0"/>
+        <w:rPr>
+          <w:rFonts w:ascii="微軟正黑體" w:eastAsia="微軟正黑體" w:hAnsi="微軟正黑體"/>
+          <w:sz w:val="28"/>
+        </w:rPr>
+      </w:pPr>
+      <w:r>
+        <w:rPr>
+          <w:rFonts w:ascii="微軟正黑體" w:eastAsia="微軟正黑體" w:hAnsi="微軟正黑體" w:cs="Arial"/>
+          <w:color w:val="000000"/>
+          <w:szCs w:val="22"/>
+        </w:rPr>
+        <w:t>http://userdisk.webry.biglobe.ne.jp/012/472/52/N000/000/000/130899914981516402098_BG14d_1280.jpg 校門口(逛校園吃宵夜)</w:t>
       </w:r>
     </w:p>
     <w:p>
@@ -1154,364 +1413,141 @@
           <w:szCs w:val="22"/>
         </w:rPr>
         <w:lastRenderedPageBreak/>
-        <w:t>六、參考資料&amp;素材來源</w:t>
-      </w:r>
-      <w:r>
-        <w:rPr>
-          <w:rFonts w:ascii="微軟正黑體" w:eastAsia="微軟正黑體" w:hAnsi="微軟正黑體"/>
-          <w:sz w:val="28"/>
+        <w:t>http://userdisk.webry.biglobe.ne.jp/012/472/52/N000/000/001/131877313403613216142_BG02b_1280.jpg 車棚</w:t>
+      </w:r>
+    </w:p>
+    <w:p>
+      <w:pPr>
+        <w:pStyle w:val="Web"/>
+        <w:spacing w:before="0" w:beforeAutospacing="0" w:after="0" w:afterAutospacing="0"/>
+        <w:rPr>
+          <w:rFonts w:ascii="微軟正黑體" w:eastAsia="微軟正黑體" w:hAnsi="微軟正黑體"/>
+          <w:sz w:val="28"/>
+        </w:rPr>
+      </w:pPr>
+      <w:r>
+        <w:rPr>
+          <w:rFonts w:ascii="微軟正黑體" w:eastAsia="微軟正黑體" w:hAnsi="微軟正黑體" w:cs="Arial"/>
+          <w:color w:val="000000"/>
+          <w:szCs w:val="22"/>
+        </w:rPr>
+        <w:t>http://userdisk.webry.biglobe.ne.jp/012/472/52/N000/000/000/129748289204416220903_BG32c_1280.jpg 騎車(去的路上)</w:t>
+      </w:r>
+    </w:p>
+    <w:p>
+      <w:pPr>
+        <w:pStyle w:val="Web"/>
+        <w:spacing w:before="0" w:beforeAutospacing="0" w:after="0" w:afterAutospacing="0"/>
+        <w:rPr>
+          <w:rFonts w:ascii="微軟正黑體" w:eastAsia="微軟正黑體" w:hAnsi="微軟正黑體"/>
+          <w:sz w:val="28"/>
+        </w:rPr>
+      </w:pPr>
+      <w:r>
+        <w:rPr>
+          <w:rFonts w:ascii="微軟正黑體" w:eastAsia="微軟正黑體" w:hAnsi="微軟正黑體" w:cs="Arial"/>
+          <w:color w:val="000000"/>
+          <w:szCs w:val="22"/>
+        </w:rPr>
+        <w:t>http://userdisk.webry.biglobe.ne.jp/012/472/52/N000/000/000/129748293697216125833_BG32d_1280.jpg 騎車(回去路上)</w:t>
+      </w:r>
+    </w:p>
+    <w:p>
+      <w:pPr>
+        <w:pStyle w:val="Web"/>
+        <w:spacing w:before="0" w:beforeAutospacing="0" w:after="0" w:afterAutospacing="0"/>
+        <w:rPr>
+          <w:rFonts w:ascii="微軟正黑體" w:eastAsia="微軟正黑體" w:hAnsi="微軟正黑體"/>
+          <w:sz w:val="28"/>
+        </w:rPr>
+      </w:pPr>
+      <w:r>
+        <w:rPr>
+          <w:rFonts w:ascii="微軟正黑體" w:eastAsia="微軟正黑體" w:hAnsi="微軟正黑體" w:cs="Arial"/>
+          <w:color w:val="000000"/>
+          <w:szCs w:val="22"/>
+        </w:rPr>
+        <w:t>http://userdisk.webry.biglobe.ne.jp/012/472/52/N000/000/000/129770736913316104631_BG42a_1280.jpg 約會</w:t>
+      </w:r>
+    </w:p>
+    <w:p>
+      <w:pPr>
+        <w:pStyle w:val="Web"/>
+        <w:spacing w:before="0" w:beforeAutospacing="0" w:after="0" w:afterAutospacing="0"/>
+        <w:rPr>
+          <w:rFonts w:ascii="微軟正黑體" w:eastAsia="微軟正黑體" w:hAnsi="微軟正黑體"/>
+          <w:sz w:val="28"/>
+        </w:rPr>
+      </w:pPr>
+      <w:r>
+        <w:rPr>
+          <w:rFonts w:ascii="微軟正黑體" w:eastAsia="微軟正黑體" w:hAnsi="微軟正黑體" w:cs="Arial"/>
+          <w:color w:val="000000"/>
+          <w:szCs w:val="22"/>
+        </w:rPr>
+        <w:t>http://userdisk.webry.biglobe.ne.jp/012/472/52/N000/000/000/129248039742516204309_BG430b.jpg 圖書館</w:t>
+      </w:r>
+    </w:p>
+    <w:p>
+      <w:pPr>
+        <w:pStyle w:val="Web"/>
+        <w:spacing w:before="0" w:beforeAutospacing="0" w:after="0" w:afterAutospacing="0"/>
+        <w:rPr>
+          <w:rFonts w:ascii="微軟正黑體" w:eastAsia="微軟正黑體" w:hAnsi="微軟正黑體"/>
+          <w:sz w:val="28"/>
+        </w:rPr>
+      </w:pPr>
+      <w:r>
+        <w:rPr>
+          <w:rFonts w:ascii="微軟正黑體" w:eastAsia="微軟正黑體" w:hAnsi="微軟正黑體" w:cs="Arial"/>
+          <w:color w:val="000000"/>
+          <w:szCs w:val="22"/>
+        </w:rPr>
+        <w:t>http://userdisk.webry.biglobe.ne.jp/012/472/52/N000/000/001/131877242844913215759_BG16a_1280.jpg 電影院(內部)</w:t>
+      </w:r>
+    </w:p>
+    <w:p>
+      <w:pPr>
+        <w:pStyle w:val="Web"/>
+        <w:spacing w:before="0" w:beforeAutospacing="0" w:after="0" w:afterAutospacing="0"/>
+        <w:rPr>
+          <w:rFonts w:ascii="微軟正黑體" w:eastAsia="微軟正黑體" w:hAnsi="微軟正黑體"/>
+          <w:sz w:val="28"/>
+        </w:rPr>
+      </w:pPr>
+      <w:r>
+        <w:rPr>
+          <w:rFonts w:ascii="微軟正黑體" w:eastAsia="微軟正黑體" w:hAnsi="微軟正黑體" w:cs="Arial"/>
+          <w:color w:val="000000"/>
+          <w:szCs w:val="22"/>
+        </w:rPr>
+        <w:t>http://userdisk.webry.biglobe.ne.jp/012/472/52/N000/000/001/139304181419818844228_bg441c_1280.jpg 電影院(外面)</w:t>
+      </w:r>
+    </w:p>
+    <w:p>
+      <w:pPr>
+        <w:pStyle w:val="Web"/>
+        <w:spacing w:before="0" w:beforeAutospacing="0" w:after="0" w:afterAutospacing="0"/>
+        <w:rPr>
+          <w:rFonts w:ascii="微軟正黑體" w:eastAsia="微軟正黑體" w:hAnsi="微軟正黑體"/>
+        </w:rPr>
+      </w:pPr>
+      <w:r>
+        <w:rPr>
+          <w:rFonts w:ascii="微軟正黑體" w:eastAsia="微軟正黑體" w:hAnsi="微軟正黑體"/>
         </w:rPr>
         <w:t> </w:t>
       </w:r>
     </w:p>
     <w:p>
       <w:pPr>
-        <w:pStyle w:val="Web"/>
-        <w:spacing w:before="0" w:beforeAutospacing="0" w:after="0" w:afterAutospacing="0"/>
-        <w:rPr>
-          <w:rFonts w:ascii="微軟正黑體" w:eastAsia="微軟正黑體" w:hAnsi="微軟正黑體"/>
-          <w:sz w:val="28"/>
-        </w:rPr>
-      </w:pPr>
-      <w:r>
-        <w:rPr>
-          <w:rFonts w:ascii="微軟正黑體" w:eastAsia="微軟正黑體" w:hAnsi="微軟正黑體" w:cs="Arial"/>
-          <w:color w:val="000000"/>
-          <w:szCs w:val="22"/>
-        </w:rPr>
-        <w:t>http://winddorf.oops.jp/4bg1sc01-a.htm 宿舍(早上)</w:t>
-      </w:r>
-    </w:p>
-    <w:p>
-      <w:pPr>
-        <w:pStyle w:val="Web"/>
-        <w:spacing w:before="0" w:beforeAutospacing="0" w:after="0" w:afterAutospacing="0"/>
-        <w:rPr>
-          <w:rFonts w:ascii="微軟正黑體" w:eastAsia="微軟正黑體" w:hAnsi="微軟正黑體"/>
-          <w:sz w:val="28"/>
-        </w:rPr>
-      </w:pPr>
-      <w:r>
-        <w:rPr>
-          <w:rFonts w:ascii="微軟正黑體" w:eastAsia="微軟正黑體" w:hAnsi="微軟正黑體" w:cs="Arial"/>
-          <w:color w:val="000000"/>
-          <w:szCs w:val="22"/>
-        </w:rPr>
-        <w:t>http://winddorf.oops.jp/4bg1sc01-b.htm 宿舍(下午)</w:t>
-      </w:r>
-    </w:p>
-    <w:p>
-      <w:pPr>
-        <w:pStyle w:val="Web"/>
-        <w:spacing w:before="0" w:beforeAutospacing="0" w:after="0" w:afterAutospacing="0"/>
-        <w:rPr>
-          <w:rFonts w:ascii="微軟正黑體" w:eastAsia="微軟正黑體" w:hAnsi="微軟正黑體"/>
-          <w:sz w:val="28"/>
-        </w:rPr>
-      </w:pPr>
-      <w:r>
-        <w:rPr>
-          <w:rFonts w:ascii="微軟正黑體" w:eastAsia="微軟正黑體" w:hAnsi="微軟正黑體" w:cs="Arial"/>
-          <w:color w:val="000000"/>
-          <w:szCs w:val="22"/>
-        </w:rPr>
-        <w:t>http://winddorf.oops.jp/4bg1sc01-c.htm 宿舍(晚上)</w:t>
-      </w:r>
-    </w:p>
-    <w:p>
-      <w:pPr>
-        <w:pStyle w:val="Web"/>
-        <w:spacing w:before="0" w:beforeAutospacing="0" w:after="0" w:afterAutospacing="0"/>
-        <w:rPr>
-          <w:rFonts w:ascii="微軟正黑體" w:eastAsia="微軟正黑體" w:hAnsi="微軟正黑體"/>
-          <w:sz w:val="28"/>
-        </w:rPr>
-      </w:pPr>
-      <w:r>
-        <w:rPr>
-          <w:rFonts w:ascii="微軟正黑體" w:eastAsia="微軟正黑體" w:hAnsi="微軟正黑體" w:cs="Arial"/>
-          <w:color w:val="000000"/>
-          <w:szCs w:val="22"/>
-        </w:rPr>
-        <w:t>http://masato.ciao.jp/haikei/furemu.html 早餐店</w:t>
-      </w:r>
-    </w:p>
-    <w:p>
-      <w:pPr>
-        <w:pStyle w:val="Web"/>
-        <w:spacing w:before="0" w:beforeAutospacing="0" w:after="0" w:afterAutospacing="0"/>
-        <w:rPr>
-          <w:rFonts w:ascii="微軟正黑體" w:eastAsia="微軟正黑體" w:hAnsi="微軟正黑體"/>
-          <w:sz w:val="28"/>
-        </w:rPr>
-      </w:pPr>
-      <w:r>
-        <w:rPr>
-          <w:rFonts w:ascii="微軟正黑體" w:eastAsia="微軟正黑體" w:hAnsi="微軟正黑體" w:cs="Arial"/>
-          <w:color w:val="000000"/>
-          <w:szCs w:val="22"/>
-        </w:rPr>
-        <w:t>http://userdisk.webry.biglobe.ne.jp/012/472/52/N000/000/000/129787408406316321218_BG39a_1280.jpg(上課時)</w:t>
-      </w:r>
-    </w:p>
-    <w:p>
-      <w:pPr>
-        <w:pStyle w:val="Web"/>
-        <w:spacing w:before="0" w:beforeAutospacing="0" w:after="0" w:afterAutospacing="0"/>
-        <w:rPr>
-          <w:rFonts w:ascii="微軟正黑體" w:eastAsia="微軟正黑體" w:hAnsi="微軟正黑體"/>
-          <w:sz w:val="28"/>
-        </w:rPr>
-      </w:pPr>
-      <w:r>
-        <w:rPr>
-          <w:rFonts w:ascii="微軟正黑體" w:eastAsia="微軟正黑體" w:hAnsi="微軟正黑體" w:cs="Arial"/>
-          <w:color w:val="000000"/>
-          <w:szCs w:val="22"/>
-        </w:rPr>
-        <w:t>http://userdisk.webry.biglobe.ne.jp/012/472/52/N000/000/000/129787411898416319807_BG39b_1280.jpg 教室(下課時)</w:t>
-      </w:r>
-    </w:p>
-    <w:p>
-      <w:pPr>
-        <w:pStyle w:val="Web"/>
-        <w:spacing w:before="0" w:beforeAutospacing="0" w:after="0" w:afterAutospacing="0"/>
-        <w:rPr>
-          <w:rFonts w:ascii="微軟正黑體" w:eastAsia="微軟正黑體" w:hAnsi="微軟正黑體"/>
-          <w:sz w:val="28"/>
-        </w:rPr>
-      </w:pPr>
-      <w:r>
-        <w:rPr>
-          <w:rFonts w:ascii="微軟正黑體" w:eastAsia="微軟正黑體" w:hAnsi="微軟正黑體" w:cs="Arial"/>
-          <w:color w:val="000000"/>
-          <w:szCs w:val="22"/>
-        </w:rPr>
-        <w:t>http://userdisk.webry.biglobe.ne.jp/012/472/52/N000/000/000/129830969815916105971_BG35c_1280.jpg 保健室(晚上)</w:t>
-      </w:r>
-    </w:p>
-    <w:p>
-      <w:pPr>
-        <w:pStyle w:val="Web"/>
-        <w:spacing w:before="0" w:beforeAutospacing="0" w:after="0" w:afterAutospacing="0"/>
-        <w:rPr>
-          <w:rFonts w:ascii="微軟正黑體" w:eastAsia="微軟正黑體" w:hAnsi="微軟正黑體"/>
-          <w:sz w:val="28"/>
-        </w:rPr>
-      </w:pPr>
-      <w:r>
-        <w:rPr>
-          <w:rFonts w:ascii="微軟正黑體" w:eastAsia="微軟正黑體" w:hAnsi="微軟正黑體" w:cs="Arial"/>
-          <w:color w:val="000000"/>
-          <w:szCs w:val="22"/>
-        </w:rPr>
-        <w:t>http://masato.ciao.jp/ph/taiikukan00.jpg 籃球場</w:t>
-      </w:r>
-    </w:p>
-    <w:p>
-      <w:pPr>
-        <w:pStyle w:val="Web"/>
-        <w:spacing w:before="0" w:beforeAutospacing="0" w:after="0" w:afterAutospacing="0"/>
-        <w:rPr>
-          <w:rFonts w:ascii="微軟正黑體" w:eastAsia="微軟正黑體" w:hAnsi="微軟正黑體"/>
-          <w:sz w:val="28"/>
-        </w:rPr>
-      </w:pPr>
-      <w:r>
-        <w:rPr>
-          <w:rFonts w:ascii="微軟正黑體" w:eastAsia="微軟正黑體" w:hAnsi="微軟正黑體"/>
-          <w:sz w:val="28"/>
-        </w:rPr>
-        <w:t> </w:t>
-      </w:r>
-    </w:p>
-    <w:p>
-      <w:pPr>
-        <w:pStyle w:val="Web"/>
-        <w:spacing w:before="0" w:beforeAutospacing="0" w:after="0" w:afterAutospacing="0"/>
-        <w:rPr>
-          <w:rFonts w:ascii="微軟正黑體" w:eastAsia="微軟正黑體" w:hAnsi="微軟正黑體"/>
-          <w:sz w:val="28"/>
-        </w:rPr>
-      </w:pPr>
-      <w:r>
-        <w:rPr>
-          <w:rFonts w:ascii="微軟正黑體" w:eastAsia="微軟正黑體" w:hAnsi="微軟正黑體" w:cs="Arial"/>
-          <w:color w:val="000000"/>
-          <w:szCs w:val="22"/>
-        </w:rPr>
-        <w:t>http://userdisk.webry.biglobe.ne.jp/012/472/52/N000/000/000/128235707683116114934_BG41c.jpg 夜市&amp;吃包子</w:t>
-      </w:r>
-    </w:p>
-    <w:p>
-      <w:pPr>
-        <w:pStyle w:val="Web"/>
-        <w:spacing w:before="0" w:beforeAutospacing="0" w:after="0" w:afterAutospacing="0"/>
-        <w:rPr>
-          <w:rFonts w:ascii="微軟正黑體" w:eastAsia="微軟正黑體" w:hAnsi="微軟正黑體"/>
-          <w:sz w:val="28"/>
-        </w:rPr>
-      </w:pPr>
-      <w:r>
-        <w:rPr>
-          <w:rFonts w:ascii="微軟正黑體" w:eastAsia="微軟正黑體" w:hAnsi="微軟正黑體" w:cs="Arial"/>
-          <w:color w:val="000000"/>
-          <w:szCs w:val="22"/>
-        </w:rPr>
-        <w:t>http://userdisk.webry.biglobe.ne.jp/012/472/52/N000/000/000/130899914981516402098_BG14d_1280.jpg 校門口(逛校園吃宵夜)</w:t>
-      </w:r>
-    </w:p>
-    <w:p>
-      <w:pPr>
-        <w:pStyle w:val="Web"/>
-        <w:spacing w:before="0" w:beforeAutospacing="0" w:after="0" w:afterAutospacing="0"/>
-        <w:rPr>
-          <w:rFonts w:ascii="微軟正黑體" w:eastAsia="微軟正黑體" w:hAnsi="微軟正黑體"/>
-          <w:sz w:val="28"/>
-        </w:rPr>
-      </w:pPr>
-      <w:r>
-        <w:rPr>
-          <w:rFonts w:ascii="微軟正黑體" w:eastAsia="微軟正黑體" w:hAnsi="微軟正黑體" w:cs="Arial"/>
-          <w:color w:val="000000"/>
-          <w:szCs w:val="22"/>
-        </w:rPr>
-        <w:t>http://userdisk.webry.biglobe.ne.jp/012/472/52/N000/000/001/131877313403613216142_BG02b_1280.jpg 車棚</w:t>
-      </w:r>
-    </w:p>
-    <w:p>
-      <w:pPr>
-        <w:pStyle w:val="Web"/>
-        <w:spacing w:before="0" w:beforeAutospacing="0" w:after="0" w:afterAutospacing="0"/>
-        <w:rPr>
-          <w:rFonts w:ascii="微軟正黑體" w:eastAsia="微軟正黑體" w:hAnsi="微軟正黑體"/>
-          <w:sz w:val="28"/>
-        </w:rPr>
-      </w:pPr>
-      <w:r>
-        <w:rPr>
-          <w:rFonts w:ascii="微軟正黑體" w:eastAsia="微軟正黑體" w:hAnsi="微軟正黑體" w:cs="Arial"/>
-          <w:color w:val="000000"/>
-          <w:szCs w:val="22"/>
-        </w:rPr>
-        <w:lastRenderedPageBreak/>
-        <w:t>http://userdisk.webry.biglobe.ne.jp/012/472/52/N000/000/000/129748289204416220903_BG32c_1280.jpg 騎車(去的路上)</w:t>
-      </w:r>
-    </w:p>
-    <w:p>
-      <w:pPr>
-        <w:pStyle w:val="Web"/>
-        <w:spacing w:before="0" w:beforeAutospacing="0" w:after="0" w:afterAutospacing="0"/>
-        <w:rPr>
-          <w:rFonts w:ascii="微軟正黑體" w:eastAsia="微軟正黑體" w:hAnsi="微軟正黑體"/>
-          <w:sz w:val="28"/>
-        </w:rPr>
-      </w:pPr>
-      <w:r>
-        <w:rPr>
-          <w:rFonts w:ascii="微軟正黑體" w:eastAsia="微軟正黑體" w:hAnsi="微軟正黑體" w:cs="Arial"/>
-          <w:color w:val="000000"/>
-          <w:szCs w:val="22"/>
-        </w:rPr>
-        <w:t>http://userdisk.webry.biglobe.ne.jp/012/472/52/N000/000/000/129748293697216125833_BG32d_1280.jpg 騎車(回去路上)</w:t>
-      </w:r>
-    </w:p>
-    <w:p>
-      <w:pPr>
-        <w:pStyle w:val="Web"/>
-        <w:spacing w:before="0" w:beforeAutospacing="0" w:after="0" w:afterAutospacing="0"/>
-        <w:rPr>
-          <w:rFonts w:ascii="微軟正黑體" w:eastAsia="微軟正黑體" w:hAnsi="微軟正黑體"/>
-          <w:sz w:val="28"/>
-        </w:rPr>
-      </w:pPr>
-      <w:r>
-        <w:rPr>
-          <w:rFonts w:ascii="微軟正黑體" w:eastAsia="微軟正黑體" w:hAnsi="微軟正黑體" w:cs="Arial"/>
-          <w:color w:val="000000"/>
-          <w:szCs w:val="22"/>
-        </w:rPr>
-        <w:t>http://userdisk.webry.biglobe.ne.jp/012/472/52/N000/000/000/129770736913316104631_BG42a_1280.jpg 約會</w:t>
-      </w:r>
-    </w:p>
-    <w:p>
-      <w:pPr>
-        <w:pStyle w:val="Web"/>
-        <w:spacing w:before="0" w:beforeAutospacing="0" w:after="0" w:afterAutospacing="0"/>
-        <w:rPr>
-          <w:rFonts w:ascii="微軟正黑體" w:eastAsia="微軟正黑體" w:hAnsi="微軟正黑體"/>
-          <w:sz w:val="28"/>
-        </w:rPr>
-      </w:pPr>
-      <w:r>
-        <w:rPr>
-          <w:rFonts w:ascii="微軟正黑體" w:eastAsia="微軟正黑體" w:hAnsi="微軟正黑體" w:cs="Arial"/>
-          <w:color w:val="000000"/>
-          <w:szCs w:val="22"/>
-        </w:rPr>
-        <w:t>http://userdisk.webry.biglobe.ne.jp/012/472/52/N000/000/000/129248039742516204309_BG430b.jpg 圖書館</w:t>
-      </w:r>
-    </w:p>
-    <w:p>
-      <w:pPr>
-        <w:pStyle w:val="Web"/>
-        <w:spacing w:before="0" w:beforeAutospacing="0" w:after="0" w:afterAutospacing="0"/>
-        <w:rPr>
-          <w:rFonts w:ascii="微軟正黑體" w:eastAsia="微軟正黑體" w:hAnsi="微軟正黑體"/>
-          <w:sz w:val="28"/>
-        </w:rPr>
-      </w:pPr>
-      <w:r>
-        <w:rPr>
-          <w:rFonts w:ascii="微軟正黑體" w:eastAsia="微軟正黑體" w:hAnsi="微軟正黑體" w:cs="Arial"/>
-          <w:color w:val="000000"/>
-          <w:szCs w:val="22"/>
-        </w:rPr>
-        <w:t>http://userdisk.webry.biglobe.ne.jp/012/472/52/N000/000/001/131877242844913215759_BG16a_1280.jpg 電影院(內部)</w:t>
-      </w:r>
-    </w:p>
-    <w:p>
-      <w:pPr>
-        <w:pStyle w:val="Web"/>
-        <w:spacing w:before="0" w:beforeAutospacing="0" w:after="0" w:afterAutospacing="0"/>
-        <w:rPr>
-          <w:rFonts w:ascii="微軟正黑體" w:eastAsia="微軟正黑體" w:hAnsi="微軟正黑體"/>
-          <w:sz w:val="28"/>
-        </w:rPr>
-      </w:pPr>
-      <w:r>
-        <w:rPr>
-          <w:rFonts w:ascii="微軟正黑體" w:eastAsia="微軟正黑體" w:hAnsi="微軟正黑體" w:cs="Arial"/>
-          <w:color w:val="000000"/>
-          <w:szCs w:val="22"/>
-        </w:rPr>
-        <w:t>http://userdisk.webry.biglobe.ne.jp/012/472/52/N000/000/001/139304181419818844228_bg441c_1280.jpg 電影院(外面)</w:t>
-      </w:r>
-    </w:p>
-    <w:p>
-      <w:pPr>
-        <w:pStyle w:val="Web"/>
-        <w:spacing w:before="0" w:beforeAutospacing="0" w:after="0" w:afterAutospacing="0"/>
-        <w:rPr>
-          <w:rFonts w:ascii="微軟正黑體" w:eastAsia="微軟正黑體" w:hAnsi="微軟正黑體"/>
-        </w:rPr>
-      </w:pPr>
-      <w:r>
-        <w:rPr>
-          <w:rFonts w:ascii="微軟正黑體" w:eastAsia="微軟正黑體" w:hAnsi="微軟正黑體"/>
-        </w:rPr>
-        <w:t> </w:t>
-      </w:r>
-    </w:p>
-    <w:p>
-      <w:pPr>
         <w:rPr>
           <w:rFonts w:ascii="微軟正黑體" w:eastAsia="微軟正黑體" w:hAnsi="微軟正黑體"/>
         </w:rPr>
       </w:pPr>
     </w:p>
     <w:sectPr>
-      <w:headerReference w:type="default" r:id="rId8"/>
+      <w:headerReference w:type="default" r:id="rId9"/>
       <w:pgSz w:w="11906" w:h="16838"/>
       <w:pgMar w:top="1440" w:right="1800" w:bottom="1440" w:left="1800" w:header="851" w:footer="992" w:gutter="0"/>
       <w:cols w:space="425"/>
@@ -2204,6 +2240,17 @@
       <w:szCs w:val="20"/>
     </w:rPr>
   </w:style>
+  <w:style w:type="character" w:styleId="a7">
+    <w:name w:val="Hyperlink"/>
+    <w:basedOn w:val="a0"/>
+    <w:uiPriority w:val="99"/>
+    <w:unhideWhenUsed/>
+    <w:rsid w:val="00D12E42"/>
+    <w:rPr>
+      <w:color w:val="0563C1" w:themeColor="hyperlink"/>
+      <w:u w:val="single"/>
+    </w:rPr>
+  </w:style>
 </w:styles>
 </file>
 

</xml_diff>